<commit_message>
added sections to the word document
</commit_message>
<xml_diff>
--- a/Final Project Report.docx
+++ b/Final Project Report.docx
@@ -16,10 +16,10 @@
           <w:noProof/>
         </w:rPr>
         <w:drawing>
-          <wp:inline distT="0" distB="0" distL="0" distR="0" wp14:anchorId="3BCB14EE" wp14:editId="78EEB484">
-            <wp:extent cx="3657600" cy="5486400"/>
-            <wp:effectExtent l="0" t="0" r="0" b="0"/>
-            <wp:docPr id="22" name="Picture 1" descr="Bright blue glacial lake surrounded by white ice on a dark mountain"/>
+          <wp:inline distT="0" distB="0" distL="0" distR="0" wp14:anchorId="3BCB14EE" wp14:editId="4ECBE6DA">
+            <wp:extent cx="3657600" cy="4111811"/>
+            <wp:effectExtent l="0" t="0" r="0" b="3175"/>
+            <wp:docPr id="22" name="Picture 1"/>
             <wp:cNvGraphicFramePr>
               <a:graphicFrameLocks xmlns:a="http://schemas.openxmlformats.org/drawingml/2006/main" noChangeAspect="1"/>
             </wp:cNvGraphicFramePr>
@@ -47,7 +47,7 @@
                   <pic:spPr bwMode="auto">
                     <a:xfrm>
                       <a:off x="0" y="0"/>
-                      <a:ext cx="3657600" cy="5486400"/>
+                      <a:ext cx="3657600" cy="4111811"/>
                     </a:xfrm>
                     <a:prstGeom prst="rect">
                       <a:avLst/>
@@ -65,189 +65,451 @@
         </w:drawing>
       </w:r>
     </w:p>
+    <w:bookmarkEnd w:id="0"/>
+    <w:bookmarkEnd w:id="1"/>
+    <w:bookmarkEnd w:id="2"/>
+    <w:bookmarkEnd w:id="3"/>
+    <w:bookmarkEnd w:id="4"/>
     <w:p>
       <w:pPr>
         <w:pStyle w:val="Title"/>
       </w:pPr>
+      <w:r>
+        <w:t xml:space="preserve">VLSI </w:t>
+      </w:r>
+      <w:r>
+        <w:t xml:space="preserve">Final </w:t>
+      </w:r>
+      <w:r>
+        <w:t>P</w:t>
+      </w:r>
+      <w:r>
+        <w:t>roject</w:t>
+      </w:r>
+      <w:r>
+        <w:t xml:space="preserve"> Report</w:t>
+      </w:r>
+    </w:p>
+    <w:p>
+      <w:pPr>
+        <w:pStyle w:val="Subtitle"/>
+      </w:pPr>
+      <w:r>
+        <w:t>Testing &amp; Fault Tolerance in Digital Systems</w:t>
+      </w:r>
+    </w:p>
+    <w:p>
+      <w:pPr>
+        <w:pStyle w:val="ContactInfo"/>
+      </w:pPr>
+      <w:r>
+        <w:t>John Adams &amp;&amp; Mary Mouro</w:t>
+      </w:r>
+      <w:r>
+        <w:t xml:space="preserve"> | </w:t>
+      </w:r>
+      <w:r>
+        <w:t>VLSI Testing</w:t>
+      </w:r>
+      <w:r>
+        <w:t xml:space="preserve"> |</w:t>
+      </w:r>
+      <w:r>
+        <w:t xml:space="preserve"> </w:t>
+      </w:r>
+      <w:r>
+        <w:t>April 30, 2019</w:t>
+      </w:r>
+      <w:r>
+        <w:br w:type="page"/>
+      </w:r>
+    </w:p>
+    <w:p>
+      <w:pPr>
+        <w:pStyle w:val="Heading2"/>
+      </w:pPr>
+      <w:r>
+        <w:lastRenderedPageBreak/>
+        <w:t xml:space="preserve">compile </w:t>
+      </w:r>
+      <w:r>
+        <w:t>instructions</w:t>
+      </w:r>
+      <w:r>
+        <w:t xml:space="preserve"> </w:t>
+      </w:r>
+    </w:p>
+    <w:p>
+      <w:pPr>
+        <w:pStyle w:val="ListParagraph"/>
+        <w:numPr>
+          <w:ilvl w:val="0"/>
+          <w:numId w:val="16"/>
+        </w:numPr>
+        <w:spacing w:before="0" w:after="0" w:line="240" w:lineRule="auto"/>
+      </w:pPr>
+      <w:r>
+        <w:t xml:space="preserve">Download and unzip our project </w:t>
+      </w:r>
+      <w:r>
+        <w:t>named “</w:t>
+      </w:r>
+      <w:proofErr w:type="spellStart"/>
+      <w:r>
+        <w:t>vlsi_Final_</w:t>
+      </w:r>
+      <w:proofErr w:type="gramStart"/>
+      <w:r>
+        <w:t>Project</w:t>
+      </w:r>
+      <w:r>
+        <w:t>”from</w:t>
+      </w:r>
+      <w:proofErr w:type="spellEnd"/>
+      <w:proofErr w:type="gramEnd"/>
+      <w:r>
+        <w:t xml:space="preserve"> canvas</w:t>
+      </w:r>
+    </w:p>
+    <w:p>
+      <w:pPr>
+        <w:pStyle w:val="ListParagraph"/>
+        <w:numPr>
+          <w:ilvl w:val="0"/>
+          <w:numId w:val="16"/>
+        </w:numPr>
+        <w:spacing w:before="0" w:after="0" w:line="240" w:lineRule="auto"/>
+      </w:pPr>
+      <w:r>
+        <w:t xml:space="preserve">Run command $ cd </w:t>
+      </w:r>
+      <w:proofErr w:type="spellStart"/>
+      <w:r>
+        <w:t>vlsi_Final_Project</w:t>
+      </w:r>
+      <w:proofErr w:type="spellEnd"/>
+    </w:p>
+    <w:p>
+      <w:pPr>
+        <w:pStyle w:val="ListParagraph"/>
+        <w:numPr>
+          <w:ilvl w:val="0"/>
+          <w:numId w:val="16"/>
+        </w:numPr>
+        <w:spacing w:before="0" w:after="0" w:line="240" w:lineRule="auto"/>
+      </w:pPr>
+      <w:r>
+        <w:t xml:space="preserve">Run command $ </w:t>
+      </w:r>
+      <w:r>
+        <w:t xml:space="preserve">pip3 install </w:t>
+      </w:r>
+      <w:proofErr w:type="spellStart"/>
+      <w:r>
+        <w:t>sympy</w:t>
+      </w:r>
+      <w:proofErr w:type="spellEnd"/>
+    </w:p>
+    <w:p>
+      <w:pPr>
+        <w:pStyle w:val="ListParagraph"/>
+        <w:numPr>
+          <w:ilvl w:val="0"/>
+          <w:numId w:val="16"/>
+        </w:numPr>
+        <w:spacing w:before="0" w:after="0" w:line="240" w:lineRule="auto"/>
+      </w:pPr>
+      <w:r>
+        <w:t xml:space="preserve">Run command $ </w:t>
+      </w:r>
+      <w:proofErr w:type="spellStart"/>
+      <w:r>
+        <w:t>sudo</w:t>
+      </w:r>
+      <w:proofErr w:type="spellEnd"/>
+      <w:r>
+        <w:t xml:space="preserve"> apt-get install </w:t>
+      </w:r>
+      <w:proofErr w:type="spellStart"/>
+      <w:r>
+        <w:t>libz</w:t>
+      </w:r>
+      <w:proofErr w:type="spellEnd"/>
+      <w:r>
+        <w:t>-dev</w:t>
+      </w:r>
+    </w:p>
+    <w:p>
+      <w:pPr>
+        <w:pStyle w:val="ListParagraph"/>
+        <w:numPr>
+          <w:ilvl w:val="0"/>
+          <w:numId w:val="16"/>
+        </w:numPr>
+        <w:spacing w:before="0" w:after="0" w:line="240" w:lineRule="auto"/>
+      </w:pPr>
+      <w:r>
+        <w:t xml:space="preserve">Run command $ </w:t>
+      </w:r>
+      <w:r>
+        <w:t>cd vender/</w:t>
+      </w:r>
+      <w:proofErr w:type="spellStart"/>
+      <w:r>
+        <w:t>minisat</w:t>
+      </w:r>
+      <w:proofErr w:type="spellEnd"/>
+    </w:p>
+    <w:p>
+      <w:pPr>
+        <w:pStyle w:val="ListParagraph"/>
+        <w:numPr>
+          <w:ilvl w:val="0"/>
+          <w:numId w:val="16"/>
+        </w:numPr>
+        <w:spacing w:before="0" w:after="0" w:line="240" w:lineRule="auto"/>
+      </w:pPr>
+      <w:r>
+        <w:t>Run command $</w:t>
+      </w:r>
+      <w:r>
+        <w:t xml:space="preserve"> make config prefix=$PREFIX</w:t>
+      </w:r>
+    </w:p>
+    <w:p>
+      <w:pPr>
+        <w:pStyle w:val="ListParagraph"/>
+        <w:numPr>
+          <w:ilvl w:val="0"/>
+          <w:numId w:val="16"/>
+        </w:numPr>
+        <w:spacing w:before="0" w:after="0" w:line="240" w:lineRule="auto"/>
+      </w:pPr>
+      <w:r>
+        <w:t>R</w:t>
+      </w:r>
+      <w:r>
+        <w:t xml:space="preserve">un </w:t>
+      </w:r>
+      <w:r>
+        <w:t xml:space="preserve">command $ </w:t>
+      </w:r>
+      <w:proofErr w:type="spellStart"/>
+      <w:r>
+        <w:t>sudo</w:t>
+      </w:r>
+      <w:proofErr w:type="spellEnd"/>
+      <w:r>
+        <w:t xml:space="preserve"> make install</w:t>
+      </w:r>
+    </w:p>
+    <w:p>
+      <w:pPr>
+        <w:pStyle w:val="ListParagraph"/>
+        <w:numPr>
+          <w:ilvl w:val="0"/>
+          <w:numId w:val="16"/>
+        </w:numPr>
+        <w:spacing w:before="0" w:after="0" w:line="240" w:lineRule="auto"/>
+      </w:pPr>
+      <w:r>
+        <w:t>Run command $ mv build/dynamic/bin/</w:t>
+      </w:r>
+      <w:proofErr w:type="spellStart"/>
+      <w:r>
+        <w:t>minisat</w:t>
+      </w:r>
+      <w:proofErr w:type="spellEnd"/>
+      <w:r>
+        <w:t xml:space="preserve"> $PATH TO </w:t>
+      </w:r>
+      <w:proofErr w:type="spellStart"/>
+      <w:r>
+        <w:t>vlsi_Final_Project</w:t>
+      </w:r>
+      <w:proofErr w:type="spellEnd"/>
+      <w:r>
+        <w:t>/bin</w:t>
+      </w:r>
+    </w:p>
+    <w:p>
+      <w:pPr>
+        <w:pStyle w:val="ListParagraph"/>
+        <w:numPr>
+          <w:ilvl w:val="0"/>
+          <w:numId w:val="16"/>
+        </w:numPr>
+        <w:spacing w:before="0" w:after="0" w:line="240" w:lineRule="auto"/>
+      </w:pPr>
+      <w:r>
+        <w:t>move benchmark (.</w:t>
+      </w:r>
+      <w:proofErr w:type="spellStart"/>
+      <w:r>
+        <w:t>ckt</w:t>
+      </w:r>
+      <w:proofErr w:type="spellEnd"/>
+      <w:r>
+        <w:t xml:space="preserve"> files) to the project </w:t>
+      </w:r>
+      <w:proofErr w:type="spellStart"/>
+      <w:r>
+        <w:t>vlsi_Fault_TG</w:t>
+      </w:r>
+      <w:proofErr w:type="spellEnd"/>
+      <w:r>
+        <w:t>/benchmarks</w:t>
+      </w:r>
+    </w:p>
+    <w:p>
+      <w:pPr>
+        <w:pStyle w:val="ListParagraph"/>
+        <w:numPr>
+          <w:ilvl w:val="0"/>
+          <w:numId w:val="16"/>
+        </w:numPr>
+        <w:spacing w:before="0" w:after="0" w:line="240" w:lineRule="auto"/>
+      </w:pPr>
+      <w:r>
+        <w:t xml:space="preserve">cd to project directory </w:t>
+      </w:r>
+      <w:proofErr w:type="spellStart"/>
+      <w:r>
+        <w:t>vlsi_Fault_TG</w:t>
+      </w:r>
+      <w:proofErr w:type="spellEnd"/>
+      <w:r>
+        <w:t>/</w:t>
+      </w:r>
+      <w:proofErr w:type="spellStart"/>
+      <w:r>
+        <w:t>src</w:t>
+      </w:r>
+      <w:proofErr w:type="spellEnd"/>
+    </w:p>
+    <w:p>
+      <w:pPr>
+        <w:pStyle w:val="ListParagraph"/>
+        <w:numPr>
+          <w:ilvl w:val="0"/>
+          <w:numId w:val="16"/>
+        </w:numPr>
+        <w:spacing w:before="0" w:after="0" w:line="240" w:lineRule="auto"/>
+      </w:pPr>
+      <w:r>
+        <w:t>run command "python3 main.py"</w:t>
+      </w:r>
+    </w:p>
+    <w:p>
+      <w:pPr>
+        <w:pStyle w:val="ListParagraph"/>
+        <w:spacing w:before="0" w:after="0" w:line="240" w:lineRule="auto"/>
+      </w:pPr>
+    </w:p>
+    <w:p>
+      <w:pPr>
+        <w:pStyle w:val="Heading3"/>
+      </w:pPr>
+      <w:r>
+        <w:t>NOTES:</w:t>
+      </w:r>
+    </w:p>
+    <w:p>
+      <w:pPr>
+        <w:spacing w:before="0" w:after="0" w:line="240" w:lineRule="auto"/>
+      </w:pPr>
+      <w:r>
+        <w:t>T</w:t>
+      </w:r>
+      <w:r>
+        <w:t xml:space="preserve">ested on </w:t>
+      </w:r>
+      <w:proofErr w:type="spellStart"/>
+      <w:r>
+        <w:t>linux</w:t>
+      </w:r>
+      <w:proofErr w:type="spellEnd"/>
+      <w:r>
+        <w:t xml:space="preserve"> Ubuntu 18.04 LTS</w:t>
+      </w:r>
+    </w:p>
+    <w:p>
+      <w:pPr>
+        <w:spacing w:before="0" w:after="0" w:line="240" w:lineRule="auto"/>
+      </w:pPr>
+      <w:proofErr w:type="spellStart"/>
+      <w:r>
+        <w:t>Minisat</w:t>
+      </w:r>
+      <w:proofErr w:type="spellEnd"/>
+      <w:r>
+        <w:t xml:space="preserve"> set solver has some dependencies that need to be installed, other project dependencies are listed below</w:t>
+      </w:r>
+    </w:p>
+    <w:p>
+      <w:pPr>
+        <w:spacing w:before="0" w:after="0" w:line="240" w:lineRule="auto"/>
+      </w:pPr>
       <w:bookmarkStart w:id="5" w:name="_GoBack"/>
-      <w:bookmarkEnd w:id="0"/>
-      <w:bookmarkEnd w:id="1"/>
-      <w:bookmarkEnd w:id="2"/>
-      <w:bookmarkEnd w:id="3"/>
-      <w:bookmarkEnd w:id="4"/>
-      <w:r>
-        <w:t xml:space="preserve">Final </w:t>
-      </w:r>
-      <w:r>
-        <w:t>P</w:t>
-      </w:r>
-      <w:r>
-        <w:t>roject</w:t>
-      </w:r>
-      <w:r>
-        <w:t xml:space="preserve"> Report</w:t>
-      </w:r>
       <w:bookmarkEnd w:id="5"/>
     </w:p>
     <w:p>
       <w:pPr>
-        <w:pStyle w:val="Subtitle"/>
-      </w:pPr>
-      <w:r>
-        <w:t>Testing &amp; Fault Tolerance in Digital Systems</w:t>
+        <w:pStyle w:val="Heading3"/>
+      </w:pPr>
+      <w:r>
+        <w:t>DEPENDENCIES</w:t>
+      </w:r>
+      <w:r>
+        <w:t>:</w:t>
       </w:r>
     </w:p>
     <w:p>
       <w:pPr>
-        <w:pStyle w:val="ContactInfo"/>
-      </w:pPr>
-      <w:r>
-        <w:t>John Adams &amp;&amp; Mary Mouro</w:t>
-      </w:r>
-      <w:r>
-        <w:t xml:space="preserve"> | </w:t>
-      </w:r>
-      <w:r>
-        <w:t>VLSI Testing</w:t>
-      </w:r>
-      <w:r>
-        <w:t xml:space="preserve"> |</w:t>
-      </w:r>
-      <w:r>
-        <w:t xml:space="preserve"> </w:t>
-      </w:r>
-      <w:r>
-        <w:t>April 30, 2019</w:t>
-      </w:r>
-      <w:r>
-        <w:br w:type="page"/>
-      </w:r>
+        <w:spacing w:before="0" w:after="0" w:line="240" w:lineRule="auto"/>
+      </w:pPr>
+      <w:proofErr w:type="spellStart"/>
+      <w:r>
+        <w:t>sympy</w:t>
+      </w:r>
+      <w:proofErr w:type="spellEnd"/>
     </w:p>
-    <w:sdt>
-      <w:sdtPr>
-        <w:alias w:val="Heading 1:"/>
-        <w:tag w:val="Heading 1:"/>
-        <w:id w:val="1549648056"/>
-        <w:placeholder>
-          <w:docPart w:val="ACB8F730F57446EBB84D42C8B55B5173"/>
-        </w:placeholder>
-        <w:temporary/>
-        <w:showingPlcHdr/>
-        <w15:appearance w15:val="hidden"/>
-      </w:sdtPr>
-      <w:sdtEndPr/>
-      <w:sdtContent>
-        <w:p>
-          <w:pPr>
-            <w:pStyle w:val="Heading1"/>
-          </w:pPr>
-          <w:r>
-            <w:t>Heading 1</w:t>
-          </w:r>
-        </w:p>
-      </w:sdtContent>
-    </w:sdt>
-    <w:sdt>
-      <w:sdtPr>
-        <w:alias w:val="Paragraph Text:"/>
-        <w:tag w:val="Paragraph Text:"/>
-        <w:id w:val="-335997730"/>
-        <w:placeholder>
-          <w:docPart w:val="68161B306BFB44F6919ED8440DCAA30B"/>
-        </w:placeholder>
-        <w:temporary/>
-        <w:showingPlcHdr/>
-        <w15:appearance w15:val="hidden"/>
-      </w:sdtPr>
-      <w:sdtEndPr/>
-      <w:sdtContent>
-        <w:p>
-          <w:r>
-            <w:t>To replace the placeholder text on this page, you can just select it all and then start typing. But don’t do that just yet!</w:t>
-          </w:r>
-        </w:p>
-        <w:p>
-          <w:r>
-            <w:t>First check out a few tips to help you quickly format your report. You might be amazed at how easy it is.</w:t>
-          </w:r>
-        </w:p>
-      </w:sdtContent>
-    </w:sdt>
-    <w:sdt>
-      <w:sdtPr>
-        <w:alias w:val="Enter list bullet content:"/>
-        <w:tag w:val="Enter list bullet content:"/>
-        <w:id w:val="-784043198"/>
-        <w:placeholder>
-          <w:docPart w:val="33897A88FD7543D4983C3DFE3043181E"/>
-        </w:placeholder>
-        <w:temporary/>
-        <w:showingPlcHdr/>
-        <w15:appearance w15:val="hidden"/>
-      </w:sdtPr>
-      <w:sdtEndPr/>
-      <w:sdtContent>
-        <w:p>
-          <w:pPr>
-            <w:pStyle w:val="ListBullet"/>
-            <w:numPr>
-              <w:ilvl w:val="0"/>
-              <w:numId w:val="1"/>
-            </w:numPr>
-          </w:pPr>
-          <w:r>
-            <w:t xml:space="preserve">Need a heading? On the Home tab, in the Styles gallery, just click the heading style you want. </w:t>
-          </w:r>
-        </w:p>
-        <w:p>
-          <w:pPr>
-            <w:pStyle w:val="ListBullet"/>
-            <w:numPr>
-              <w:ilvl w:val="0"/>
-              <w:numId w:val="1"/>
-            </w:numPr>
-          </w:pPr>
-          <w:r>
-            <w:t>Notice other styles in that gallery as well, such as for a quote, a numbered list, or a bulleted list like this one.</w:t>
-          </w:r>
-        </w:p>
-        <w:p>
-          <w:pPr>
-            <w:pStyle w:val="ListBullet"/>
-            <w:numPr>
-              <w:ilvl w:val="0"/>
-              <w:numId w:val="1"/>
-            </w:numPr>
-          </w:pPr>
-          <w:r>
-            <w:t>For best results when selecting text to copy or edit, don’t include space to the left or right of the characters in your selection.</w:t>
-          </w:r>
-        </w:p>
-      </w:sdtContent>
-    </w:sdt>
     <w:p>
       <w:pPr>
+        <w:spacing w:before="0" w:after="0" w:line="240" w:lineRule="auto"/>
+      </w:pPr>
+      <w:proofErr w:type="spellStart"/>
+      <w:r>
+        <w:t>libz</w:t>
+      </w:r>
+      <w:proofErr w:type="spellEnd"/>
+      <w:r>
+        <w:t>-dev</w:t>
+      </w:r>
+    </w:p>
+    <w:p>
+      <w:pPr>
+        <w:spacing w:before="0" w:after="0" w:line="240" w:lineRule="auto"/>
+      </w:pPr>
+      <w:r>
+        <w:t>python3</w:t>
+      </w:r>
+    </w:p>
+    <w:p>
+      <w:pPr>
+        <w:spacing w:before="0" w:after="0" w:line="240" w:lineRule="auto"/>
+      </w:pPr>
+      <w:r>
+        <w:t xml:space="preserve">g++ </w:t>
+      </w:r>
+    </w:p>
+    <w:p>
+      <w:pPr>
         <w:pStyle w:val="Heading2"/>
       </w:pPr>
-      <w:sdt>
-        <w:sdtPr>
-          <w:alias w:val="Heading 2:"/>
-          <w:tag w:val="Heading 2:"/>
-          <w:id w:val="959536471"/>
-          <w:placeholder>
-            <w:docPart w:val="105BE3A912B74FD8843919626128D5BC"/>
-          </w:placeholder>
-          <w:temporary/>
-          <w:showingPlcHdr/>
-          <w15:appearance w15:val="hidden"/>
-        </w:sdtPr>
-        <w:sdtEndPr/>
-        <w:sdtContent>
-          <w:r>
-            <w:t>Heading 2</w:t>
-          </w:r>
-        </w:sdtContent>
-      </w:sdt>
+      <w:r>
+        <w:t>code structure</w:t>
+      </w:r>
     </w:p>
     <w:sdt>
       <w:sdtPr>
@@ -271,6 +533,92 @@
         <w:p>
           <w:r>
             <w:t>Just delete the placeholder picture. Then, on the Insert tab, click Picture to select one from your files.</w:t>
+          </w:r>
+        </w:p>
+      </w:sdtContent>
+    </w:sdt>
+    <w:p>
+      <w:pPr>
+        <w:pStyle w:val="Heading2"/>
+      </w:pPr>
+      <w:r>
+        <w:t>Results</w:t>
+      </w:r>
+    </w:p>
+    <w:p>
+      <w:pPr>
+        <w:pStyle w:val="Heading1"/>
+      </w:pPr>
+      <w:r>
+        <w:t>Summary</w:t>
+      </w:r>
+    </w:p>
+    <w:sdt>
+      <w:sdtPr>
+        <w:alias w:val="Paragraph Text:"/>
+        <w:tag w:val="Paragraph Text:"/>
+        <w:id w:val="-335997730"/>
+        <w:placeholder>
+          <w:docPart w:val="9B7E29613B3A4130B9602D7489AA76EA"/>
+        </w:placeholder>
+        <w:temporary/>
+        <w:showingPlcHdr/>
+        <w15:appearance w15:val="hidden"/>
+      </w:sdtPr>
+      <w:sdtContent>
+        <w:p>
+          <w:r>
+            <w:t>To replace the placeholder text on this page, you can just select it all and then start typing. But don’t do that just yet!</w:t>
+          </w:r>
+        </w:p>
+        <w:p>
+          <w:r>
+            <w:t>First check out a few tips to help you quickly format your report. You might be amazed at how easy it is.</w:t>
+          </w:r>
+        </w:p>
+      </w:sdtContent>
+    </w:sdt>
+    <w:sdt>
+      <w:sdtPr>
+        <w:alias w:val="Enter list bullet content:"/>
+        <w:tag w:val="Enter list bullet content:"/>
+        <w:id w:val="-784043198"/>
+        <w:placeholder>
+          <w:docPart w:val="8386889A79B64BF0831BC24F02AE3231"/>
+        </w:placeholder>
+        <w:temporary/>
+        <w:showingPlcHdr/>
+        <w15:appearance w15:val="hidden"/>
+      </w:sdtPr>
+      <w:sdtContent>
+        <w:p>
+          <w:pPr>
+            <w:pStyle w:val="ListBullet"/>
+            <w:numPr>
+              <w:ilvl w:val="0"/>
+              <w:numId w:val="1"/>
+            </w:numPr>
+          </w:pPr>
+          <w:r>
+            <w:t xml:space="preserve">Need a heading? On the Home tab, in the Styles gallery, just click the heading style you want. </w:t>
+          </w:r>
+        </w:p>
+        <w:p>
+          <w:pPr>
+            <w:pStyle w:val="ListBullet"/>
+            <w:numPr>
+              <w:ilvl w:val="0"/>
+              <w:numId w:val="1"/>
+            </w:numPr>
+          </w:pPr>
+          <w:r>
+            <w:lastRenderedPageBreak/>
+            <w:t>Notice other styles in that gallery as well, such as for a quote, a numbered list, or a bulleted list like this one.</w:t>
+          </w:r>
+        </w:p>
+        <w:p>
+          <w:r>
+            <w:t>For best results when selecting text to copy or edit, don’t include space to the left or right of the characters in your selection.</w:t>
           </w:r>
         </w:p>
       </w:sdtContent>
@@ -643,6 +991,92 @@
     </w:lvl>
   </w:abstractNum>
   <w:abstractNum w:abstractNumId="11" w15:restartNumberingAfterBreak="0">
+    <w:nsid w:val="08537F03"/>
+    <w:multiLevelType w:val="hybridMultilevel"/>
+    <w:tmpl w:val="F0AA5AAE"/>
+    <w:lvl w:ilvl="0" w:tplc="0409000F">
+      <w:start w:val="1"/>
+      <w:numFmt w:val="decimal"/>
+      <w:lvlText w:val="%1."/>
+      <w:lvlJc w:val="left"/>
+      <w:pPr>
+        <w:ind w:left="720" w:hanging="360"/>
+      </w:pPr>
+    </w:lvl>
+    <w:lvl w:ilvl="1" w:tplc="04090019" w:tentative="1">
+      <w:start w:val="1"/>
+      <w:numFmt w:val="lowerLetter"/>
+      <w:lvlText w:val="%2."/>
+      <w:lvlJc w:val="left"/>
+      <w:pPr>
+        <w:ind w:left="1440" w:hanging="360"/>
+      </w:pPr>
+    </w:lvl>
+    <w:lvl w:ilvl="2" w:tplc="0409001B" w:tentative="1">
+      <w:start w:val="1"/>
+      <w:numFmt w:val="lowerRoman"/>
+      <w:lvlText w:val="%3."/>
+      <w:lvlJc w:val="right"/>
+      <w:pPr>
+        <w:ind w:left="2160" w:hanging="180"/>
+      </w:pPr>
+    </w:lvl>
+    <w:lvl w:ilvl="3" w:tplc="0409000F" w:tentative="1">
+      <w:start w:val="1"/>
+      <w:numFmt w:val="decimal"/>
+      <w:lvlText w:val="%4."/>
+      <w:lvlJc w:val="left"/>
+      <w:pPr>
+        <w:ind w:left="2880" w:hanging="360"/>
+      </w:pPr>
+    </w:lvl>
+    <w:lvl w:ilvl="4" w:tplc="04090019" w:tentative="1">
+      <w:start w:val="1"/>
+      <w:numFmt w:val="lowerLetter"/>
+      <w:lvlText w:val="%5."/>
+      <w:lvlJc w:val="left"/>
+      <w:pPr>
+        <w:ind w:left="3600" w:hanging="360"/>
+      </w:pPr>
+    </w:lvl>
+    <w:lvl w:ilvl="5" w:tplc="0409001B" w:tentative="1">
+      <w:start w:val="1"/>
+      <w:numFmt w:val="lowerRoman"/>
+      <w:lvlText w:val="%6."/>
+      <w:lvlJc w:val="right"/>
+      <w:pPr>
+        <w:ind w:left="4320" w:hanging="180"/>
+      </w:pPr>
+    </w:lvl>
+    <w:lvl w:ilvl="6" w:tplc="0409000F" w:tentative="1">
+      <w:start w:val="1"/>
+      <w:numFmt w:val="decimal"/>
+      <w:lvlText w:val="%7."/>
+      <w:lvlJc w:val="left"/>
+      <w:pPr>
+        <w:ind w:left="5040" w:hanging="360"/>
+      </w:pPr>
+    </w:lvl>
+    <w:lvl w:ilvl="7" w:tplc="04090019" w:tentative="1">
+      <w:start w:val="1"/>
+      <w:numFmt w:val="lowerLetter"/>
+      <w:lvlText w:val="%8."/>
+      <w:lvlJc w:val="left"/>
+      <w:pPr>
+        <w:ind w:left="5760" w:hanging="360"/>
+      </w:pPr>
+    </w:lvl>
+    <w:lvl w:ilvl="8" w:tplc="0409001B" w:tentative="1">
+      <w:start w:val="1"/>
+      <w:numFmt w:val="lowerRoman"/>
+      <w:lvlText w:val="%9."/>
+      <w:lvlJc w:val="right"/>
+      <w:pPr>
+        <w:ind w:left="6480" w:hanging="180"/>
+      </w:pPr>
+    </w:lvl>
+  </w:abstractNum>
+  <w:abstractNum w:abstractNumId="12" w15:restartNumberingAfterBreak="0">
     <w:nsid w:val="0D483622"/>
     <w:multiLevelType w:val="multilevel"/>
     <w:tmpl w:val="04090023"/>
@@ -729,7 +1163,7 @@
       </w:pPr>
     </w:lvl>
   </w:abstractNum>
-  <w:abstractNum w:abstractNumId="12" w15:restartNumberingAfterBreak="0">
+  <w:abstractNum w:abstractNumId="13" w15:restartNumberingAfterBreak="0">
     <w:nsid w:val="47164D09"/>
     <w:multiLevelType w:val="multilevel"/>
     <w:tmpl w:val="0409001F"/>
@@ -828,13 +1262,13 @@
     <w:abstractNumId w:val="9"/>
   </w:num>
   <w:num w:numId="5">
-    <w:abstractNumId w:val="12"/>
+    <w:abstractNumId w:val="13"/>
   </w:num>
   <w:num w:numId="6">
     <w:abstractNumId w:val="10"/>
   </w:num>
   <w:num w:numId="7">
-    <w:abstractNumId w:val="11"/>
+    <w:abstractNumId w:val="12"/>
   </w:num>
   <w:num w:numId="8">
     <w:abstractNumId w:val="7"/>
@@ -859,6 +1293,9 @@
   </w:num>
   <w:num w:numId="15">
     <w:abstractNumId w:val="0"/>
+  </w:num>
+  <w:num w:numId="16">
+    <w:abstractNumId w:val="11"/>
   </w:num>
 </w:numbering>
 </file>
@@ -987,6 +1424,7 @@
     <w:lsdException w:name="HTML Sample" w:semiHidden="1" w:unhideWhenUsed="1"/>
     <w:lsdException w:name="HTML Typewriter" w:semiHidden="1" w:unhideWhenUsed="1"/>
     <w:lsdException w:name="HTML Variable" w:semiHidden="1" w:unhideWhenUsed="1"/>
+    <w:lsdException w:name="Normal Table" w:semiHidden="1" w:unhideWhenUsed="1"/>
     <w:lsdException w:name="annotation subject" w:semiHidden="1" w:unhideWhenUsed="1"/>
     <w:lsdException w:name="No List" w:semiHidden="1" w:unhideWhenUsed="1"/>
     <w:lsdException w:name="Outline List 1" w:semiHidden="1" w:unhideWhenUsed="1"/>
@@ -1030,8 +1468,10 @@
     <w:lsdException w:name="Table Elegant" w:semiHidden="1" w:unhideWhenUsed="1"/>
     <w:lsdException w:name="Table Professional" w:semiHidden="1" w:unhideWhenUsed="1"/>
     <w:lsdException w:name="Table Subtle 1" w:semiHidden="1" w:unhideWhenUsed="1"/>
+    <w:lsdException w:name="Table Subtle 2" w:semiHidden="1" w:unhideWhenUsed="1"/>
     <w:lsdException w:name="Table Web 1" w:semiHidden="1" w:unhideWhenUsed="1"/>
     <w:lsdException w:name="Table Web 2" w:semiHidden="1" w:unhideWhenUsed="1"/>
+    <w:lsdException w:name="Table Web 3" w:semiHidden="1" w:unhideWhenUsed="1"/>
     <w:lsdException w:name="Balloon Text" w:semiHidden="1" w:unhideWhenUsed="1"/>
     <w:lsdException w:name="Table Grid" w:uiPriority="39"/>
     <w:lsdException w:name="Table Theme" w:semiHidden="1" w:unhideWhenUsed="1"/>
@@ -1290,11 +1730,11 @@
     <w:uiPriority w:val="9"/>
     <w:unhideWhenUsed/>
     <w:qFormat/>
-    <w:rsid w:val="00333D0D"/>
+    <w:rsid w:val="000B5F6B"/>
     <w:pPr>
       <w:keepNext/>
       <w:keepLines/>
-      <w:spacing w:before="240" w:after="0"/>
+      <w:spacing w:before="240" w:after="120"/>
       <w:contextualSpacing/>
       <w:outlineLvl w:val="1"/>
     </w:pPr>
@@ -1311,7 +1751,6 @@
     <w:next w:val="Normal"/>
     <w:link w:val="Heading3Char"/>
     <w:uiPriority w:val="9"/>
-    <w:semiHidden/>
     <w:unhideWhenUsed/>
     <w:qFormat/>
     <w:rsid w:val="002554CD"/>
@@ -1421,7 +1860,6 @@
   <w:style w:type="character" w:default="1" w:styleId="DefaultParagraphFont">
     <w:name w:val="Default Paragraph Font"/>
     <w:uiPriority w:val="1"/>
-    <w:semiHidden/>
     <w:unhideWhenUsed/>
   </w:style>
   <w:style w:type="table" w:default="1" w:styleId="TableNormal">
@@ -1462,7 +1900,7 @@
     <w:basedOn w:val="DefaultParagraphFont"/>
     <w:link w:val="Heading2"/>
     <w:uiPriority w:val="9"/>
-    <w:rsid w:val="00333D0D"/>
+    <w:rsid w:val="000B5F6B"/>
     <w:rPr>
       <w:rFonts w:asciiTheme="majorHAnsi" w:eastAsiaTheme="majorEastAsia" w:hAnsiTheme="majorHAnsi" w:cstheme="majorBidi"/>
       <w:caps/>
@@ -1640,7 +2078,6 @@
     <w:basedOn w:val="DefaultParagraphFont"/>
     <w:link w:val="Heading3"/>
     <w:uiPriority w:val="9"/>
-    <w:semiHidden/>
     <w:rsid w:val="00C6554A"/>
     <w:rPr>
       <w:rFonts w:asciiTheme="majorHAnsi" w:eastAsiaTheme="majorEastAsia" w:hAnsiTheme="majorHAnsi" w:cstheme="majorBidi"/>
@@ -2222,145 +2659,24 @@
       <w:color w:val="004F5B" w:themeColor="accent1" w:themeShade="7F"/>
     </w:rPr>
   </w:style>
+  <w:style w:type="paragraph" w:styleId="ListParagraph">
+    <w:name w:val="List Paragraph"/>
+    <w:basedOn w:val="Normal"/>
+    <w:uiPriority w:val="34"/>
+    <w:unhideWhenUsed/>
+    <w:qFormat/>
+    <w:rsid w:val="006E459C"/>
+    <w:pPr>
+      <w:ind w:left="720"/>
+      <w:contextualSpacing/>
+    </w:pPr>
+  </w:style>
 </w:styles>
 </file>
 
 <file path=word/glossary/document.xml><?xml version="1.0" encoding="utf-8"?>
 <w:glossaryDocument xmlns:wpc="http://schemas.microsoft.com/office/word/2010/wordprocessingCanvas" xmlns:cx="http://schemas.microsoft.com/office/drawing/2014/chartex" xmlns:cx1="http://schemas.microsoft.com/office/drawing/2015/9/8/chartex" xmlns:cx2="http://schemas.microsoft.com/office/drawing/2015/10/21/chartex" xmlns:cx3="http://schemas.microsoft.com/office/drawing/2016/5/9/chartex" xmlns:cx4="http://schemas.microsoft.com/office/drawing/2016/5/10/chartex" xmlns:cx5="http://schemas.microsoft.com/office/drawing/2016/5/11/chartex" xmlns:cx6="http://schemas.microsoft.com/office/drawing/2016/5/12/chartex" xmlns:cx7="http://schemas.microsoft.com/office/drawing/2016/5/13/chartex" xmlns:cx8="http://schemas.microsoft.com/office/drawing/2016/5/14/chartex" xmlns:mc="http://schemas.openxmlformats.org/markup-compatibility/2006" xmlns:aink="http://schemas.microsoft.com/office/drawing/2016/ink" xmlns:am3d="http://schemas.microsoft.com/office/drawing/2017/model3d" xmlns:o="urn:schemas-microsoft-com:office:office" xmlns:r="http://schemas.openxmlformats.org/officeDocument/2006/relationships" xmlns:m="http://schemas.openxmlformats.org/officeDocument/2006/math" xmlns:v="urn:schemas-microsoft-com:vml" xmlns:wp14="http://schemas.microsoft.com/office/word/2010/wordprocessingDrawing" xmlns:wp="http://schemas.openxmlformats.org/drawingml/2006/wordprocessingDrawing" xmlns:w10="urn:schemas-microsoft-com:office:word" xmlns:w="http://schemas.openxmlformats.org/wordprocessingml/2006/main" xmlns:w14="http://schemas.microsoft.com/office/word/2010/wordml" xmlns:w15="http://schemas.microsoft.com/office/word/2012/wordml" xmlns:w16cid="http://schemas.microsoft.com/office/word/2016/wordml/cid" xmlns:w16se="http://schemas.microsoft.com/office/word/2015/wordml/symex" xmlns:wpg="http://schemas.microsoft.com/office/word/2010/wordprocessingGroup" xmlns:wpi="http://schemas.microsoft.com/office/word/2010/wordprocessingInk" xmlns:wne="http://schemas.microsoft.com/office/word/2006/wordml" xmlns:wps="http://schemas.microsoft.com/office/word/2010/wordprocessingShape" mc:Ignorable="w14 w15 w16se w16cid wp14">
   <w:docParts>
-    <w:docPart>
-      <w:docPartPr>
-        <w:name w:val="ACB8F730F57446EBB84D42C8B55B5173"/>
-        <w:category>
-          <w:name w:val="General"/>
-          <w:gallery w:val="placeholder"/>
-        </w:category>
-        <w:types>
-          <w:type w:val="bbPlcHdr"/>
-        </w:types>
-        <w:behaviors>
-          <w:behavior w:val="content"/>
-        </w:behaviors>
-        <w:guid w:val="{D639020D-6A86-4768-9AA7-C01DD6FA21BE}"/>
-      </w:docPartPr>
-      <w:docPartBody>
-        <w:p>
-          <w:pPr>
-            <w:pStyle w:val="ACB8F730F57446EBB84D42C8B55B5173"/>
-          </w:pPr>
-          <w:bookmarkStart w:id="0" w:name="_GoBack"/>
-          <w:r>
-            <w:t>Heading 1</w:t>
-          </w:r>
-          <w:bookmarkEnd w:id="0"/>
-        </w:p>
-      </w:docPartBody>
-    </w:docPart>
-    <w:docPart>
-      <w:docPartPr>
-        <w:name w:val="68161B306BFB44F6919ED8440DCAA30B"/>
-        <w:category>
-          <w:name w:val="General"/>
-          <w:gallery w:val="placeholder"/>
-        </w:category>
-        <w:types>
-          <w:type w:val="bbPlcHdr"/>
-        </w:types>
-        <w:behaviors>
-          <w:behavior w:val="content"/>
-        </w:behaviors>
-        <w:guid w:val="{3BB8A20A-10FC-4815-900C-485AF60E8B64}"/>
-      </w:docPartPr>
-      <w:docPartBody>
-        <w:p>
-          <w:r>
-            <w:t>To replace the placeholder text on this page, you can just select it all and then start typing. But don’t do that just yet!</w:t>
-          </w:r>
-        </w:p>
-        <w:p>
-          <w:pPr>
-            <w:pStyle w:val="68161B306BFB44F6919ED8440DCAA30B"/>
-          </w:pPr>
-          <w:r>
-            <w:t xml:space="preserve">First check out a few tips to help you quickly format your </w:t>
-          </w:r>
-          <w:r>
-            <w:t>report. You might be amazed at how easy it is.</w:t>
-          </w:r>
-        </w:p>
-      </w:docPartBody>
-    </w:docPart>
-    <w:docPart>
-      <w:docPartPr>
-        <w:name w:val="33897A88FD7543D4983C3DFE3043181E"/>
-        <w:category>
-          <w:name w:val="General"/>
-          <w:gallery w:val="placeholder"/>
-        </w:category>
-        <w:types>
-          <w:type w:val="bbPlcHdr"/>
-        </w:types>
-        <w:behaviors>
-          <w:behavior w:val="content"/>
-        </w:behaviors>
-        <w:guid w:val="{AD8B3911-3273-4D0A-B890-3D78885E734A}"/>
-      </w:docPartPr>
-      <w:docPartBody>
-        <w:p>
-          <w:pPr>
-            <w:pStyle w:val="ListBullet"/>
-          </w:pPr>
-          <w:r>
-            <w:t xml:space="preserve">Need a heading? On the Home tab, in the Styles gallery, just click the heading style you want. </w:t>
-          </w:r>
-        </w:p>
-        <w:p>
-          <w:pPr>
-            <w:pStyle w:val="ListBullet"/>
-          </w:pPr>
-          <w:r>
-            <w:t>Notice other styles in that gallery as well, such as for a quote, a numbered list, or a bulleted list like this o</w:t>
-          </w:r>
-          <w:r>
-            <w:t>ne.</w:t>
-          </w:r>
-        </w:p>
-        <w:p>
-          <w:pPr>
-            <w:pStyle w:val="33897A88FD7543D4983C3DFE3043181E"/>
-          </w:pPr>
-          <w:r>
-            <w:t>For best results when selecting text to copy or edit, don’t include space to the left or right of the characters in your selection.</w:t>
-          </w:r>
-        </w:p>
-      </w:docPartBody>
-    </w:docPart>
-    <w:docPart>
-      <w:docPartPr>
-        <w:name w:val="105BE3A912B74FD8843919626128D5BC"/>
-        <w:category>
-          <w:name w:val="General"/>
-          <w:gallery w:val="placeholder"/>
-        </w:category>
-        <w:types>
-          <w:type w:val="bbPlcHdr"/>
-        </w:types>
-        <w:behaviors>
-          <w:behavior w:val="content"/>
-        </w:behaviors>
-        <w:guid w:val="{6FCF13ED-504B-4759-B0AD-48BBB7899036}"/>
-      </w:docPartPr>
-      <w:docPartBody>
-        <w:p>
-          <w:pPr>
-            <w:pStyle w:val="105BE3A912B74FD8843919626128D5BC"/>
-          </w:pPr>
-          <w:r>
-            <w:t>Heading 2</w:t>
-          </w:r>
-        </w:p>
-      </w:docPartBody>
-    </w:docPart>
     <w:docPart>
       <w:docPartPr>
         <w:name w:val="A816AAFE9B2341B1B76E2C4BED1AF126"/>
@@ -2379,10 +2695,7 @@
       <w:docPartBody>
         <w:p>
           <w:r>
-            <w:t xml:space="preserve">You might like the photo on the cover page as much as we do, but if it’s not ideal for your report, it’s easy </w:t>
-          </w:r>
-          <w:r>
-            <w:t>to replace it with your own.</w:t>
+            <w:t>You might like the photo on the cover page as much as we do, but if it’s not ideal for your report, it’s easy to replace it with your own.</w:t>
           </w:r>
         </w:p>
         <w:p>
@@ -2391,6 +2704,79 @@
           </w:pPr>
           <w:r>
             <w:t>Just delete the placeholder picture. Then, on the Insert tab, click Picture to select one from your files.</w:t>
+          </w:r>
+        </w:p>
+      </w:docPartBody>
+    </w:docPart>
+    <w:docPart>
+      <w:docPartPr>
+        <w:name w:val="9B7E29613B3A4130B9602D7489AA76EA"/>
+        <w:category>
+          <w:name w:val="General"/>
+          <w:gallery w:val="placeholder"/>
+        </w:category>
+        <w:types>
+          <w:type w:val="bbPlcHdr"/>
+        </w:types>
+        <w:behaviors>
+          <w:behavior w:val="content"/>
+        </w:behaviors>
+        <w:guid w:val="{E39BFCF6-E4AF-40B1-81B3-7D9135F0E5B4}"/>
+      </w:docPartPr>
+      <w:docPartBody>
+        <w:p>
+          <w:r>
+            <w:t>To replace the placeholder text on this page, you can just select it all and then start typing. But don’t do that just yet!</w:t>
+          </w:r>
+        </w:p>
+        <w:p>
+          <w:pPr>
+            <w:pStyle w:val="9B7E29613B3A4130B9602D7489AA76EA"/>
+          </w:pPr>
+          <w:r>
+            <w:t>First check out a few tips to help you quickly format your report. You might be amazed at how easy it is.</w:t>
+          </w:r>
+        </w:p>
+      </w:docPartBody>
+    </w:docPart>
+    <w:docPart>
+      <w:docPartPr>
+        <w:name w:val="8386889A79B64BF0831BC24F02AE3231"/>
+        <w:category>
+          <w:name w:val="General"/>
+          <w:gallery w:val="placeholder"/>
+        </w:category>
+        <w:types>
+          <w:type w:val="bbPlcHdr"/>
+        </w:types>
+        <w:behaviors>
+          <w:behavior w:val="content"/>
+        </w:behaviors>
+        <w:guid w:val="{68FEB9C3-FFC8-4BED-85C8-628D168AD759}"/>
+      </w:docPartPr>
+      <w:docPartBody>
+        <w:p>
+          <w:pPr>
+            <w:pStyle w:val="ListBullet"/>
+          </w:pPr>
+          <w:r>
+            <w:t xml:space="preserve">Need a heading? On the Home tab, in the Styles gallery, just click the heading style you want. </w:t>
+          </w:r>
+        </w:p>
+        <w:p>
+          <w:pPr>
+            <w:pStyle w:val="ListBullet"/>
+          </w:pPr>
+          <w:r>
+            <w:t>Notice other styles in that gallery as well, such as for a quote, a numbered list, or a bulleted list like this one.</w:t>
+          </w:r>
+        </w:p>
+        <w:p>
+          <w:pPr>
+            <w:pStyle w:val="8386889A79B64BF0831BC24F02AE3231"/>
+          </w:pPr>
+          <w:r>
+            <w:t>For best results when selecting text to copy or edit, don’t include space to the left or right of the characters in your selection.</w:t>
           </w:r>
         </w:p>
       </w:docPartBody>
@@ -2504,6 +2890,8 @@
   <w:rsids>
     <w:rsidRoot w:val="000759ED"/>
     <w:rsid w:val="000759ED"/>
+    <w:rsid w:val="00692715"/>
+    <w:rsid w:val="00A2483F"/>
   </w:rsids>
   <m:mathPr>
     <m:mathFont m:val="Cambria Math"/>
@@ -2979,6 +3367,7 @@
     <w:uiPriority w:val="10"/>
     <w:unhideWhenUsed/>
     <w:qFormat/>
+    <w:rsid w:val="00692715"/>
     <w:pPr>
       <w:numPr>
         <w:numId w:val="1"/>
@@ -2998,6 +3387,14 @@
   </w:style>
   <w:style w:type="paragraph" w:customStyle="1" w:styleId="A816AAFE9B2341B1B76E2C4BED1AF126">
     <w:name w:val="A816AAFE9B2341B1B76E2C4BED1AF126"/>
+  </w:style>
+  <w:style w:type="paragraph" w:customStyle="1" w:styleId="9B7E29613B3A4130B9602D7489AA76EA">
+    <w:name w:val="9B7E29613B3A4130B9602D7489AA76EA"/>
+    <w:rsid w:val="00692715"/>
+  </w:style>
+  <w:style w:type="paragraph" w:customStyle="1" w:styleId="8386889A79B64BF0831BC24F02AE3231">
+    <w:name w:val="8386889A79B64BF0831BC24F02AE3231"/>
+    <w:rsid w:val="00692715"/>
   </w:style>
 </w:styles>
 </file>

</xml_diff>

<commit_message>
fixed typos in repo
</commit_message>
<xml_diff>
--- a/Final Project Report.docx
+++ b/Final Project Report.docx
@@ -260,10 +260,7 @@
       </w:r>
       <w:proofErr w:type="spellStart"/>
       <w:r>
-        <w:t>vls</w:t>
-      </w:r>
-      <w:r>
-        <w:t>i_Final_Project</w:t>
+        <w:t>vlsi_Final_Project</w:t>
       </w:r>
       <w:proofErr w:type="spellEnd"/>
       <w:r>
@@ -335,7 +332,16 @@
         <w:spacing w:before="0" w:after="0" w:line="240" w:lineRule="auto"/>
       </w:pPr>
       <w:r>
-        <w:t>run command "python3 main.py"</w:t>
+        <w:t xml:space="preserve">run command </w:t>
+      </w:r>
+      <w:r>
+        <w:t xml:space="preserve">$ </w:t>
+      </w:r>
+      <w:r>
+        <w:t>python3 main.p</w:t>
+      </w:r>
+      <w:r>
+        <w:t>y</w:t>
       </w:r>
     </w:p>
     <w:p>
@@ -378,10 +384,7 @@
       </w:r>
       <w:proofErr w:type="spellEnd"/>
       <w:r>
-        <w:t xml:space="preserve"> set solver has some dependencies that need</w:t>
-      </w:r>
-      <w:r>
-        <w:t xml:space="preserve"> to be installed, other project dependencies are listed below</w:t>
+        <w:t xml:space="preserve"> set solver has some dependencies that need to be installed, other project dependencies are listed below</w:t>
       </w:r>
     </w:p>
     <w:p>
@@ -427,6 +430,16 @@
       <w:r>
         <w:t>python3</w:t>
       </w:r>
+    </w:p>
+    <w:p>
+      <w:pPr>
+        <w:spacing w:before="0" w:after="0" w:line="240" w:lineRule="auto"/>
+      </w:pPr>
+      <w:r>
+        <w:t>pip3</w:t>
+      </w:r>
+      <w:bookmarkStart w:id="5" w:name="_GoBack"/>
+      <w:bookmarkEnd w:id="5"/>
     </w:p>
     <w:p>
       <w:pPr>
@@ -536,8 +549,6 @@
       <w:r>
         <w:t>code structure</w:t>
       </w:r>
-      <w:bookmarkStart w:id="5" w:name="_GoBack"/>
-      <w:bookmarkEnd w:id="5"/>
     </w:p>
     <w:p>
       <w:pPr>
@@ -706,13 +717,7 @@
         <w:t>Option [</w:t>
       </w:r>
       <w:r>
-        <w:t>1] Fault C</w:t>
-      </w:r>
-      <w:r>
-        <w:t>ollapsing</w:t>
-      </w:r>
-      <w:r>
-        <w:t xml:space="preserve"> </w:t>
+        <w:t xml:space="preserve">1] Fault Collapsing </w:t>
       </w:r>
     </w:p>
     <w:p>
@@ -772,6 +777,9 @@
       <w:r>
         <w:t>It will show the relationship for dominance and equivalences and show the collapsed fault list</w:t>
       </w:r>
+      <w:r>
+        <w:t xml:space="preserve"> as well as fault classes</w:t>
+      </w:r>
     </w:p>
     <w:p/>
     <w:p>
@@ -799,10 +807,27 @@
         <w:t>nd</w:t>
       </w:r>
       <w:r>
-        <w:t xml:space="preserve"> option will a fault list of all SSFs if option [1] is not selected first, otherwise it will show the fault list </w:t>
-      </w:r>
-      <w:r>
-        <w:t>similar to above. Here’s an example of listing fault classes with fault collapsing.</w:t>
+        <w:t xml:space="preserve"> option will</w:t>
+      </w:r>
+      <w:r>
+        <w:t xml:space="preserve"> show</w:t>
+      </w:r>
+      <w:r>
+        <w:t xml:space="preserve"> a fault list of all SSFs if option [1] is not selected first, otherwise it will show the fault list </w:t>
+      </w:r>
+      <w:proofErr w:type="gramStart"/>
+      <w:r>
+        <w:t>similar to</w:t>
+      </w:r>
+      <w:proofErr w:type="gramEnd"/>
+      <w:r>
+        <w:t xml:space="preserve"> above. Here’s an example of listing fault classes with</w:t>
+      </w:r>
+      <w:r>
+        <w:t>out</w:t>
+      </w:r>
+      <w:r>
+        <w:t xml:space="preserve"> fault collapsing.</w:t>
       </w:r>
     </w:p>
     <w:p>
@@ -930,10 +955,7 @@
         <w:pStyle w:val="ListBullet"/>
       </w:pPr>
       <w:r>
-        <w:t xml:space="preserve">this option will show the assignments made to propagate the error and the test vector that detects a fault if it is </w:t>
-      </w:r>
-      <w:r>
-        <w:t>detectable.</w:t>
+        <w:t>this option will show the assignments made to propagate the error and the test vector that detects a fault if it is detectable.</w:t>
       </w:r>
     </w:p>
     <w:p>
@@ -1099,6 +1121,9 @@
       <w:r>
         <w:t>This option uses a modern SAT solver to generate the test vectors to detect single stuck at faults.</w:t>
       </w:r>
+      <w:r>
+        <w:t xml:space="preserve"> This test is for 1gat stuck at 0.</w:t>
+      </w:r>
     </w:p>
     <w:p>
       <w:pPr>
@@ -1111,13 +1136,7 @@
     </w:p>
     <w:p>
       <w:r>
-        <w:t>T</w:t>
-      </w:r>
-      <w:r>
-        <w:t>he project uses the circuit class functions shown in the UML diagram in the code structure section and performs the reading of a netlist file, fault collapsing using fault equivalence and fault dominance relationships, and finally test generation using th</w:t>
-      </w:r>
-      <w:r>
-        <w:t xml:space="preserve">e D-Algorithm and the </w:t>
+        <w:t xml:space="preserve">The project uses the circuit class functions shown in the UML diagram in the code structure section and performs the reading of a netlist file, fault collapsing using fault equivalence and fault dominance relationships, and finally test generation using the D-Algorithm and the </w:t>
       </w:r>
       <w:proofErr w:type="spellStart"/>
       <w:r>
@@ -1133,10 +1152,7 @@
       </w:r>
       <w:proofErr w:type="spellEnd"/>
       <w:r>
-        <w:t xml:space="preserve"> function calcul</w:t>
-      </w:r>
-      <w:r>
-        <w:t xml:space="preserve">ates the circuit’s Boolean expression for the fault free circuit and the expression for the faulty circuit, XORS them, converts the XOR expression to CNF and then calls the </w:t>
+        <w:t xml:space="preserve"> function calculates the circuit’s Boolean expression for the fault free circuit and the expression for the faulty circuit, XORS them, converts the XOR expression to CNF and then calls the </w:t>
       </w:r>
       <w:proofErr w:type="spellStart"/>
       <w:r>
@@ -1445,7 +1461,7 @@
     </w:rPrDefault>
     <w:pPrDefault/>
   </w:docDefaults>
-  <w:latentStyles w:defLockedState="0" w:defUIPriority="99" w:defSemiHidden="0" w:defUnhideWhenUsed="0" w:defQFormat="0" w:count="376">
+  <w:latentStyles w:defLockedState="0" w:defUIPriority="99" w:defSemiHidden="0" w:defUnhideWhenUsed="0" w:defQFormat="0" w:count="375">
     <w:lsdException w:name="Normal" w:uiPriority="0" w:qFormat="1"/>
     <w:lsdException w:name="heading 1" w:uiPriority="9" w:qFormat="1"/>
     <w:lsdException w:name="heading 2" w:semiHidden="1" w:uiPriority="9" w:unhideWhenUsed="1" w:qFormat="1"/>
@@ -1821,7 +1837,6 @@
     <w:lsdException w:name="Smart Hyperlink" w:semiHidden="1" w:unhideWhenUsed="1"/>
     <w:lsdException w:name="Hashtag" w:semiHidden="1" w:unhideWhenUsed="1"/>
     <w:lsdException w:name="Unresolved Mention" w:semiHidden="1" w:unhideWhenUsed="1"/>
-    <w:lsdException w:name="Smart Link" w:semiHidden="1" w:unhideWhenUsed="1"/>
   </w:latentStyles>
   <w:style w:type="paragraph" w:default="1" w:styleId="Normal">
     <w:name w:val="Normal"/>

</xml_diff>